<commit_message>
server full communication with robot and client (except DB)
</commit_message>
<xml_diff>
--- a/ברוטוקול רובוט שרת.docx
+++ b/ברוטוקול רובוט שרת.docx
@@ -1463,16 +1463,16 @@
         </w:rPr>
         <w:lastRenderedPageBreak/>
         <w:drawing>
-          <wp:anchor distT="0" distB="0" distL="114300" distR="114300" simplePos="0" relativeHeight="251658240" behindDoc="0" locked="0" layoutInCell="1" allowOverlap="1" wp14:anchorId="11191533" wp14:editId="633DA64A">
+          <wp:anchor distT="0" distB="0" distL="114300" distR="114300" simplePos="0" relativeHeight="251658240" behindDoc="0" locked="0" layoutInCell="1" allowOverlap="1" wp14:anchorId="6534592E" wp14:editId="49B3DBB3">
             <wp:simplePos x="0" y="0"/>
-            <wp:positionH relativeFrom="margin">
-              <wp:posOffset>-979170</wp:posOffset>
+            <wp:positionH relativeFrom="page">
+              <wp:align>right</wp:align>
             </wp:positionH>
             <wp:positionV relativeFrom="paragraph">
               <wp:posOffset>0</wp:posOffset>
             </wp:positionV>
-            <wp:extent cx="7287895" cy="4876800"/>
-            <wp:effectExtent l="0" t="0" r="8255" b="0"/>
+            <wp:extent cx="7520940" cy="5093970"/>
+            <wp:effectExtent l="0" t="0" r="3810" b="0"/>
             <wp:wrapSquare wrapText="bothSides"/>
             <wp:docPr id="1" name="Picture 1"/>
             <wp:cNvGraphicFramePr>
@@ -1485,7 +1485,7 @@
                     <pic:cNvPr id="1" name=""/>
                     <pic:cNvPicPr/>
                   </pic:nvPicPr>
-                  <pic:blipFill rotWithShape="1">
+                  <pic:blipFill>
                     <a:blip r:embed="rId5">
                       <a:extLst>
                         <a:ext uri="{28A0092B-C50C-407E-A947-70E740481C1C}">
@@ -1493,25 +1493,18 @@
                         </a:ext>
                       </a:extLst>
                     </a:blip>
-                    <a:srcRect l="6193" r="10206"/>
-                    <a:stretch/>
+                    <a:stretch>
+                      <a:fillRect/>
+                    </a:stretch>
                   </pic:blipFill>
-                  <pic:spPr bwMode="auto">
+                  <pic:spPr>
                     <a:xfrm>
                       <a:off x="0" y="0"/>
-                      <a:ext cx="7287895" cy="4876800"/>
+                      <a:ext cx="7520940" cy="5093970"/>
                     </a:xfrm>
                     <a:prstGeom prst="rect">
                       <a:avLst/>
                     </a:prstGeom>
-                    <a:ln>
-                      <a:noFill/>
-                    </a:ln>
-                    <a:extLst>
-                      <a:ext uri="{53640926-AAD7-44D8-BBD7-CCE9431645EC}">
-                        <a14:shadowObscured xmlns:a14="http://schemas.microsoft.com/office/drawing/2010/main"/>
-                      </a:ext>
-                    </a:extLst>
                   </pic:spPr>
                 </pic:pic>
               </a:graphicData>
@@ -2592,6 +2585,7 @@
   <w:style w:type="character" w:default="1" w:styleId="DefaultParagraphFont">
     <w:name w:val="Default Paragraph Font"/>
     <w:uiPriority w:val="1"/>
+    <w:semiHidden/>
     <w:unhideWhenUsed/>
   </w:style>
   <w:style w:type="table" w:default="1" w:styleId="TableNormal">

</xml_diff>

<commit_message>
create websocket server for the web client
</commit_message>
<xml_diff>
--- a/ברוטוקול רובוט שרת.docx
+++ b/ברוטוקול רובוט שרת.docx
@@ -485,13 +485,21 @@
               <w:t>(2)</w:t>
             </w:r>
             <w:r>
-              <w:t>,[cur</w:t>
+              <w:t>,[</w:t>
+            </w:r>
+            <w:proofErr w:type="spellStart"/>
+            <w:r>
+              <w:t>cur</w:t>
             </w:r>
             <w:r>
               <w:t>r</w:t>
             </w:r>
             <w:r>
-              <w:t>_pos]</w:t>
+              <w:t>_pos</w:t>
+            </w:r>
+            <w:proofErr w:type="spellEnd"/>
+            <w:r>
+              <w:t>]</w:t>
             </w:r>
             <w:r>
               <w:rPr>
@@ -512,13 +520,21 @@
               <w:t>)</w:t>
             </w:r>
             <w:r>
-              <w:t>,[cur</w:t>
+              <w:t>,[</w:t>
+            </w:r>
+            <w:proofErr w:type="spellStart"/>
+            <w:r>
+              <w:t>cur</w:t>
             </w:r>
             <w:r>
               <w:t>r</w:t>
             </w:r>
             <w:r>
-              <w:t>_face]</w:t>
+              <w:t>_face</w:t>
+            </w:r>
+            <w:proofErr w:type="spellEnd"/>
+            <w:r>
+              <w:t>]</w:t>
             </w:r>
             <w:r>
               <w:rPr>
@@ -656,8 +672,17 @@
           <w:rFonts w:hint="cs"/>
           <w:rtl/>
         </w:rPr>
-        <w:t>הוראה הוראה</w:t>
-      </w:r>
+        <w:t xml:space="preserve">הוראה </w:t>
+      </w:r>
+      <w:proofErr w:type="spellStart"/>
+      <w:r>
+        <w:rPr>
+          <w:rFonts w:hint="cs"/>
+          <w:rtl/>
+        </w:rPr>
+        <w:t>הוראה</w:t>
+      </w:r>
+      <w:proofErr w:type="spellEnd"/>
     </w:p>
     <w:tbl>
       <w:tblPr>
@@ -763,8 +788,13 @@
               <w:t>(2)</w:t>
             </w:r>
             <w:r>
-              <w:t>,dir</w:t>
-            </w:r>
+              <w:t>,</w:t>
+            </w:r>
+            <w:proofErr w:type="spellStart"/>
+            <w:r>
+              <w:t>dir</w:t>
+            </w:r>
+            <w:proofErr w:type="spellEnd"/>
             <w:r>
               <w:rPr>
                 <w:color w:val="FF0000"/>
@@ -1459,11 +1489,12 @@
       <w:r>
         <w:rPr>
           <w:rFonts w:cs="Arial"/>
+          <w:noProof/>
           <w:rtl/>
         </w:rPr>
         <w:lastRenderedPageBreak/>
         <w:drawing>
-          <wp:anchor distT="0" distB="0" distL="114300" distR="114300" simplePos="0" relativeHeight="251658240" behindDoc="0" locked="0" layoutInCell="1" allowOverlap="1" wp14:anchorId="6534592E" wp14:editId="49B3DBB3">
+          <wp:anchor distT="0" distB="0" distL="114300" distR="114300" simplePos="0" relativeHeight="251658240" behindDoc="0" locked="0" layoutInCell="1" allowOverlap="1" wp14:anchorId="6534592E" wp14:editId="48A3B04D">
             <wp:simplePos x="0" y="0"/>
             <wp:positionH relativeFrom="page">
               <wp:align>right</wp:align>
@@ -1471,7 +1502,7 @@
             <wp:positionV relativeFrom="paragraph">
               <wp:posOffset>0</wp:posOffset>
             </wp:positionV>
-            <wp:extent cx="7520940" cy="5093970"/>
+            <wp:extent cx="7520940" cy="4655820"/>
             <wp:effectExtent l="0" t="0" r="3810" b="0"/>
             <wp:wrapSquare wrapText="bothSides"/>
             <wp:docPr id="1" name="Picture 1"/>
@@ -1485,7 +1516,7 @@
                     <pic:cNvPr id="1" name=""/>
                     <pic:cNvPicPr/>
                   </pic:nvPicPr>
-                  <pic:blipFill>
+                  <pic:blipFill rotWithShape="1">
                     <a:blip r:embed="rId5">
                       <a:extLst>
                         <a:ext uri="{28A0092B-C50C-407E-A947-70E740481C1C}">
@@ -1493,18 +1524,25 @@
                         </a:ext>
                       </a:extLst>
                     </a:blip>
-                    <a:stretch>
-                      <a:fillRect/>
-                    </a:stretch>
+                    <a:srcRect b="8601"/>
+                    <a:stretch/>
                   </pic:blipFill>
-                  <pic:spPr>
+                  <pic:spPr bwMode="auto">
                     <a:xfrm>
                       <a:off x="0" y="0"/>
-                      <a:ext cx="7520940" cy="5093970"/>
+                      <a:ext cx="7520940" cy="4655820"/>
                     </a:xfrm>
                     <a:prstGeom prst="rect">
                       <a:avLst/>
                     </a:prstGeom>
+                    <a:ln>
+                      <a:noFill/>
+                    </a:ln>
+                    <a:extLst>
+                      <a:ext uri="{53640926-AAD7-44D8-BBD7-CCE9431645EC}">
+                        <a14:shadowObscured xmlns:a14="http://schemas.microsoft.com/office/drawing/2010/main"/>
+                      </a:ext>
+                    </a:extLst>
                   </pic:spPr>
                 </pic:pic>
               </a:graphicData>

</xml_diff>

<commit_message>
Location and rotate messages instead of FTP, new grid
</commit_message>
<xml_diff>
--- a/ברוטוקול רובוט שרת.docx
+++ b/ברוטוקול רובוט שרת.docx
@@ -1,6 +1,6 @@
 
 <file path=word/document.xml><?xml version="1.0" encoding="utf-8"?>
-<w:document xmlns:wpc="http://schemas.microsoft.com/office/word/2010/wordprocessingCanvas" xmlns:cx="http://schemas.microsoft.com/office/drawing/2014/chartex" xmlns:cx1="http://schemas.microsoft.com/office/drawing/2015/9/8/chartex" xmlns:cx2="http://schemas.microsoft.com/office/drawing/2015/10/21/chartex" xmlns:cx3="http://schemas.microsoft.com/office/drawing/2016/5/9/chartex" xmlns:cx4="http://schemas.microsoft.com/office/drawing/2016/5/10/chartex" xmlns:cx5="http://schemas.microsoft.com/office/drawing/2016/5/11/chartex" xmlns:cx6="http://schemas.microsoft.com/office/drawing/2016/5/12/chartex" xmlns:cx7="http://schemas.microsoft.com/office/drawing/2016/5/13/chartex" xmlns:cx8="http://schemas.microsoft.com/office/drawing/2016/5/14/chartex" xmlns:mc="http://schemas.openxmlformats.org/markup-compatibility/2006" xmlns:aink="http://schemas.microsoft.com/office/drawing/2016/ink" xmlns:am3d="http://schemas.microsoft.com/office/drawing/2017/model3d" xmlns:o="urn:schemas-microsoft-com:office:office" xmlns:r="http://schemas.openxmlformats.org/officeDocument/2006/relationships" xmlns:m="http://schemas.openxmlformats.org/officeDocument/2006/math" xmlns:v="urn:schemas-microsoft-com:vml" xmlns:wp14="http://schemas.microsoft.com/office/word/2010/wordprocessingDrawing" xmlns:wp="http://schemas.openxmlformats.org/drawingml/2006/wordprocessingDrawing" xmlns:w10="urn:schemas-microsoft-com:office:word" xmlns:w="http://schemas.openxmlformats.org/wordprocessingml/2006/main" xmlns:w14="http://schemas.microsoft.com/office/word/2010/wordml" xmlns:w15="http://schemas.microsoft.com/office/word/2012/wordml" xmlns:w16cex="http://schemas.microsoft.com/office/word/2018/wordml/cex" xmlns:w16cid="http://schemas.microsoft.com/office/word/2016/wordml/cid" xmlns:w16="http://schemas.microsoft.com/office/word/2018/wordml" xmlns:w16se="http://schemas.microsoft.com/office/word/2015/wordml/symex" xmlns:wpg="http://schemas.microsoft.com/office/word/2010/wordprocessingGroup" xmlns:wpi="http://schemas.microsoft.com/office/word/2010/wordprocessingInk" xmlns:wne="http://schemas.microsoft.com/office/word/2006/wordml" xmlns:wps="http://schemas.microsoft.com/office/word/2010/wordprocessingShape" mc:Ignorable="w14 w15 w16se w16cid w16 w16cex wp14">
+<w:document xmlns:wpc="http://schemas.microsoft.com/office/word/2010/wordprocessingCanvas" xmlns:cx="http://schemas.microsoft.com/office/drawing/2014/chartex" xmlns:cx1="http://schemas.microsoft.com/office/drawing/2015/9/8/chartex" xmlns:cx2="http://schemas.microsoft.com/office/drawing/2015/10/21/chartex" xmlns:cx3="http://schemas.microsoft.com/office/drawing/2016/5/9/chartex" xmlns:cx4="http://schemas.microsoft.com/office/drawing/2016/5/10/chartex" xmlns:cx5="http://schemas.microsoft.com/office/drawing/2016/5/11/chartex" xmlns:cx6="http://schemas.microsoft.com/office/drawing/2016/5/12/chartex" xmlns:cx7="http://schemas.microsoft.com/office/drawing/2016/5/13/chartex" xmlns:cx8="http://schemas.microsoft.com/office/drawing/2016/5/14/chartex" xmlns:mc="http://schemas.openxmlformats.org/markup-compatibility/2006" xmlns:aink="http://schemas.microsoft.com/office/drawing/2016/ink" xmlns:am3d="http://schemas.microsoft.com/office/drawing/2017/model3d" xmlns:o="urn:schemas-microsoft-com:office:office" xmlns:r="http://schemas.openxmlformats.org/officeDocument/2006/relationships" xmlns:m="http://schemas.openxmlformats.org/officeDocument/2006/math" xmlns:v="urn:schemas-microsoft-com:vml" xmlns:wp14="http://schemas.microsoft.com/office/word/2010/wordprocessingDrawing" xmlns:wp="http://schemas.openxmlformats.org/drawingml/2006/wordprocessingDrawing" xmlns:w10="urn:schemas-microsoft-com:office:word" xmlns:w="http://schemas.openxmlformats.org/wordprocessingml/2006/main" xmlns:w14="http://schemas.microsoft.com/office/word/2010/wordml" xmlns:w15="http://schemas.microsoft.com/office/word/2012/wordml" xmlns:w16cex="http://schemas.microsoft.com/office/word/2018/wordml/cex" xmlns:w16cid="http://schemas.microsoft.com/office/word/2016/wordml/cid" xmlns:w16="http://schemas.microsoft.com/office/word/2018/wordml" xmlns:w16sdtdh="http://schemas.microsoft.com/office/word/2020/wordml/sdtdatahash" xmlns:w16se="http://schemas.microsoft.com/office/word/2015/wordml/symex" xmlns:wpg="http://schemas.microsoft.com/office/word/2010/wordprocessingGroup" xmlns:wpi="http://schemas.microsoft.com/office/word/2010/wordprocessingInk" xmlns:wne="http://schemas.microsoft.com/office/word/2006/wordml" xmlns:wps="http://schemas.microsoft.com/office/word/2010/wordprocessingShape" mc:Ignorable="w14 w15 w16se w16cid w16 w16cex w16sdtdh wp14">
   <w:body>
     <w:p>
       <w:pPr>
@@ -661,28 +661,242 @@
         <w:t>הוראות תנועה:</w:t>
       </w:r>
     </w:p>
+    <w:tbl>
+      <w:tblPr>
+        <w:tblStyle w:val="TableGrid"/>
+        <w:bidiVisual/>
+        <w:tblW w:w="0" w:type="auto"/>
+        <w:tblBorders>
+          <w:top w:val="none" w:sz="0" w:space="0" w:color="auto"/>
+          <w:left w:val="none" w:sz="0" w:space="0" w:color="auto"/>
+          <w:bottom w:val="none" w:sz="0" w:space="0" w:color="auto"/>
+          <w:right w:val="none" w:sz="0" w:space="0" w:color="auto"/>
+          <w:insideH w:val="none" w:sz="0" w:space="0" w:color="auto"/>
+          <w:insideV w:val="none" w:sz="0" w:space="0" w:color="auto"/>
+        </w:tblBorders>
+        <w:tblLook w:val="04A0" w:firstRow="1" w:lastRow="0" w:firstColumn="1" w:lastColumn="0" w:noHBand="0" w:noVBand="1"/>
+      </w:tblPr>
+      <w:tblGrid>
+        <w:gridCol w:w="2765"/>
+        <w:gridCol w:w="2765"/>
+        <w:gridCol w:w="2766"/>
+      </w:tblGrid>
+      <w:tr>
+        <w:tc>
+          <w:tcPr>
+            <w:tcW w:w="2765" w:type="dxa"/>
+          </w:tcPr>
+          <w:p>
+            <w:pPr>
+              <w:jc w:val="center"/>
+              <w:rPr>
+                <w:rtl/>
+              </w:rPr>
+            </w:pPr>
+            <w:r>
+              <w:rPr>
+                <w:rFonts w:hint="cs"/>
+                <w:rtl/>
+              </w:rPr>
+              <w:t>שרת</w:t>
+            </w:r>
+          </w:p>
+        </w:tc>
+        <w:tc>
+          <w:tcPr>
+            <w:tcW w:w="2765" w:type="dxa"/>
+          </w:tcPr>
+          <w:p>
+            <w:pPr>
+              <w:jc w:val="center"/>
+              <w:rPr>
+                <w:rtl/>
+              </w:rPr>
+            </w:pPr>
+          </w:p>
+        </w:tc>
+        <w:tc>
+          <w:tcPr>
+            <w:tcW w:w="2766" w:type="dxa"/>
+          </w:tcPr>
+          <w:p>
+            <w:pPr>
+              <w:jc w:val="center"/>
+              <w:rPr>
+                <w:rtl/>
+              </w:rPr>
+            </w:pPr>
+            <w:r>
+              <w:rPr>
+                <w:rFonts w:hint="cs"/>
+                <w:rtl/>
+              </w:rPr>
+              <w:t>רובוט</w:t>
+            </w:r>
+          </w:p>
+        </w:tc>
+      </w:tr>
+      <w:tr>
+        <w:tc>
+          <w:tcPr>
+            <w:tcW w:w="2765" w:type="dxa"/>
+          </w:tcPr>
+          <w:p>
+            <w:pPr>
+              <w:bidi w:val="0"/>
+              <w:jc w:val="center"/>
+            </w:pPr>
+            <w:r>
+              <w:t>('S'</w:t>
+            </w:r>
+            <w:r>
+              <w:rPr>
+                <w:color w:val="FF0000"/>
+              </w:rPr>
+              <w:t>(1)</w:t>
+            </w:r>
+            <w:r>
+              <w:t>,type</w:t>
+            </w:r>
+            <w:r>
+              <w:rPr>
+                <w:color w:val="FF0000"/>
+              </w:rPr>
+              <w:t>(2)</w:t>
+            </w:r>
+            <w:r>
+              <w:t>,dir</w:t>
+            </w:r>
+            <w:r>
+              <w:rPr>
+                <w:color w:val="FF0000"/>
+              </w:rPr>
+              <w:t>(1)</w:t>
+            </w:r>
+            <w:r>
+              <w:t>)</w:t>
+            </w:r>
+          </w:p>
+          <w:p>
+            <w:pPr>
+              <w:bidi w:val="0"/>
+              <w:jc w:val="center"/>
+            </w:pPr>
+            <w:r>
+              <w:t>type = MOVE</w:t>
+            </w:r>
+          </w:p>
+        </w:tc>
+        <w:tc>
+          <w:tcPr>
+            <w:tcW w:w="2765" w:type="dxa"/>
+          </w:tcPr>
+          <w:p>
+            <w:pPr>
+              <w:jc w:val="center"/>
+            </w:pPr>
+            <w:r>
+              <w:sym w:font="Wingdings" w:char="F0DF"/>
+            </w:r>
+          </w:p>
+        </w:tc>
+        <w:tc>
+          <w:tcPr>
+            <w:tcW w:w="2766" w:type="dxa"/>
+          </w:tcPr>
+          <w:p>
+            <w:pPr>
+              <w:jc w:val="center"/>
+              <w:rPr>
+                <w:rtl/>
+              </w:rPr>
+            </w:pPr>
+          </w:p>
+        </w:tc>
+      </w:tr>
+      <w:tr>
+        <w:tc>
+          <w:tcPr>
+            <w:tcW w:w="2765" w:type="dxa"/>
+          </w:tcPr>
+          <w:p>
+            <w:pPr>
+              <w:jc w:val="center"/>
+              <w:rPr>
+                <w:rtl/>
+              </w:rPr>
+            </w:pPr>
+          </w:p>
+        </w:tc>
+        <w:tc>
+          <w:tcPr>
+            <w:tcW w:w="2765" w:type="dxa"/>
+          </w:tcPr>
+          <w:p>
+            <w:pPr>
+              <w:jc w:val="center"/>
+            </w:pPr>
+            <w:r>
+              <w:sym w:font="Wingdings" w:char="F0E0"/>
+            </w:r>
+          </w:p>
+        </w:tc>
+        <w:tc>
+          <w:tcPr>
+            <w:tcW w:w="2766" w:type="dxa"/>
+          </w:tcPr>
+          <w:p>
+            <w:pPr>
+              <w:bidi w:val="0"/>
+              <w:jc w:val="center"/>
+            </w:pPr>
+            <w:r>
+              <w:t>('R'</w:t>
+            </w:r>
+            <w:r>
+              <w:rPr>
+                <w:color w:val="FF0000"/>
+              </w:rPr>
+              <w:t>(1)</w:t>
+            </w:r>
+            <w:r>
+              <w:t>,ack</w:t>
+            </w:r>
+            <w:r>
+              <w:rPr>
+                <w:color w:val="FF0000"/>
+              </w:rPr>
+              <w:t>(2)</w:t>
+            </w:r>
+            <w:r>
+              <w:t>)</w:t>
+            </w:r>
+          </w:p>
+        </w:tc>
+      </w:tr>
+    </w:tbl>
     <w:p>
       <w:pPr>
         <w:rPr>
           <w:rtl/>
         </w:rPr>
       </w:pPr>
-      <w:r>
-        <w:rPr>
-          <w:rFonts w:hint="cs"/>
-          <w:rtl/>
-        </w:rPr>
-        <w:t xml:space="preserve">הוראה </w:t>
-      </w:r>
-      <w:proofErr w:type="spellStart"/>
-      <w:r>
-        <w:rPr>
-          <w:rFonts w:hint="cs"/>
-          <w:rtl/>
-        </w:rPr>
-        <w:t>הוראה</w:t>
-      </w:r>
-      <w:proofErr w:type="spellEnd"/>
+    </w:p>
+    <w:p>
+      <w:pPr>
+        <w:rPr>
+          <w:u w:val="single"/>
+          <w:rtl/>
+        </w:rPr>
+      </w:pPr>
+      <w:r>
+        <w:rPr>
+          <w:rFonts w:hint="cs"/>
+          <w:u w:val="single"/>
+          <w:rtl/>
+        </w:rPr>
+        <w:t>הוראת סיבוב:</w:t>
+      </w:r>
     </w:p>
     <w:tbl>
       <w:tblPr>
@@ -788,13 +1002,8 @@
               <w:t>(2)</w:t>
             </w:r>
             <w:r>
-              <w:t>,</w:t>
-            </w:r>
-            <w:proofErr w:type="spellStart"/>
-            <w:r>
-              <w:t>dir</w:t>
-            </w:r>
-            <w:proofErr w:type="spellEnd"/>
+              <w:t>,dir</w:t>
+            </w:r>
             <w:r>
               <w:rPr>
                 <w:color w:val="FF0000"/>
@@ -811,7 +1020,10 @@
               <w:jc w:val="center"/>
             </w:pPr>
             <w:r>
-              <w:t>type = MOVE</w:t>
+              <w:t xml:space="preserve">type = </w:t>
+            </w:r>
+            <w:r>
+              <w:t>ROTATE</w:t>
             </w:r>
           </w:p>
         </w:tc>
@@ -913,12 +1125,14 @@
     <w:p>
       <w:pPr>
         <w:rPr>
-          <w:rtl/>
-        </w:rPr>
-      </w:pPr>
-      <w:r>
-        <w:rPr>
-          <w:rFonts w:hint="cs"/>
+          <w:strike/>
+          <w:rtl/>
+        </w:rPr>
+      </w:pPr>
+      <w:r>
+        <w:rPr>
+          <w:rFonts w:hint="cs"/>
+          <w:strike/>
           <w:u w:val="single"/>
           <w:rtl/>
         </w:rPr>
@@ -927,6 +1141,7 @@
       <w:r>
         <w:rPr>
           <w:rFonts w:hint="cs"/>
+          <w:strike/>
           <w:u w:val="single"/>
           <w:rtl/>
         </w:rPr>
@@ -936,12 +1151,14 @@
     <w:p>
       <w:pPr>
         <w:rPr>
-          <w:rtl/>
-        </w:rPr>
-      </w:pPr>
-      <w:r>
-        <w:rPr>
-          <w:rFonts w:hint="cs"/>
+          <w:strike/>
+          <w:rtl/>
+        </w:rPr>
+      </w:pPr>
+      <w:r>
+        <w:rPr>
+          <w:rFonts w:hint="cs"/>
+          <w:strike/>
           <w:rtl/>
         </w:rPr>
         <w:t xml:space="preserve">העברת תמונה מתבצעת </w:t>
@@ -949,6 +1166,7 @@
       <w:r>
         <w:rPr>
           <w:rFonts w:hint="cs"/>
+          <w:strike/>
           <w:rtl/>
         </w:rPr>
         <w:t>ע"י שליחת הודע</w:t>
@@ -956,6 +1174,7 @@
       <w:r>
         <w:rPr>
           <w:rFonts w:hint="cs"/>
+          <w:strike/>
           <w:rtl/>
         </w:rPr>
         <w:t xml:space="preserve">ת פתיחה ולאחר מכן הודעה עם הקובץ (ע"י </w:t>
@@ -963,12 +1182,14 @@
       <w:r>
         <w:rPr>
           <w:rFonts w:hint="cs"/>
+          <w:strike/>
         </w:rPr>
         <w:t>FTP</w:t>
       </w:r>
       <w:r>
         <w:rPr>
           <w:rFonts w:hint="cs"/>
+          <w:strike/>
           <w:rtl/>
         </w:rPr>
         <w:t>).</w:t>
@@ -1004,12 +1225,14 @@
               <w:bidi w:val="0"/>
               <w:jc w:val="center"/>
               <w:rPr>
+                <w:strike/>
                 <w:rtl/>
               </w:rPr>
             </w:pPr>
             <w:r>
               <w:rPr>
                 <w:rFonts w:hint="cs"/>
+                <w:strike/>
                 <w:rtl/>
               </w:rPr>
               <w:t>שרת</w:t>
@@ -1025,6 +1248,7 @@
               <w:bidi w:val="0"/>
               <w:jc w:val="center"/>
               <w:rPr>
+                <w:strike/>
                 <w:rtl/>
               </w:rPr>
             </w:pPr>
@@ -1039,12 +1263,14 @@
               <w:bidi w:val="0"/>
               <w:jc w:val="center"/>
               <w:rPr>
+                <w:strike/>
                 <w:rtl/>
               </w:rPr>
             </w:pPr>
             <w:r>
               <w:rPr>
                 <w:rFonts w:hint="cs"/>
+                <w:strike/>
                 <w:rtl/>
               </w:rPr>
               <w:t>רובוט</w:t>
@@ -1062,28 +1288,40 @@
               <w:bidi w:val="0"/>
               <w:jc w:val="center"/>
               <w:rPr>
-                <w:rtl/>
-              </w:rPr>
-            </w:pPr>
-            <w:r>
+                <w:strike/>
+                <w:rtl/>
+              </w:rPr>
+            </w:pPr>
+            <w:r>
+              <w:rPr>
+                <w:strike/>
+              </w:rPr>
               <w:t>('S'</w:t>
             </w:r>
             <w:r>
               <w:rPr>
+                <w:strike/>
                 <w:color w:val="FF0000"/>
               </w:rPr>
               <w:t>(1)</w:t>
             </w:r>
             <w:r>
+              <w:rPr>
+                <w:strike/>
+              </w:rPr>
               <w:t>,ack</w:t>
             </w:r>
             <w:r>
               <w:rPr>
+                <w:strike/>
                 <w:color w:val="FF0000"/>
               </w:rPr>
               <w:t>(2)</w:t>
             </w:r>
             <w:r>
+              <w:rPr>
+                <w:strike/>
+              </w:rPr>
               <w:t>)</w:t>
             </w:r>
           </w:p>
@@ -1096,8 +1334,14 @@
             <w:pPr>
               <w:bidi w:val="0"/>
               <w:jc w:val="center"/>
-            </w:pPr>
-            <w:r>
+              <w:rPr>
+                <w:strike/>
+              </w:rPr>
+            </w:pPr>
+            <w:r>
+              <w:rPr>
+                <w:strike/>
+              </w:rPr>
               <w:sym w:font="Wingdings" w:char="F0DF"/>
             </w:r>
           </w:p>
@@ -1111,6 +1355,7 @@
               <w:bidi w:val="0"/>
               <w:jc w:val="center"/>
               <w:rPr>
+                <w:strike/>
                 <w:rtl/>
               </w:rPr>
             </w:pPr>
@@ -1127,6 +1372,7 @@
               <w:bidi w:val="0"/>
               <w:jc w:val="center"/>
               <w:rPr>
+                <w:strike/>
                 <w:rtl/>
               </w:rPr>
             </w:pPr>
@@ -1140,8 +1386,14 @@
             <w:pPr>
               <w:bidi w:val="0"/>
               <w:jc w:val="center"/>
-            </w:pPr>
-            <w:r>
+              <w:rPr>
+                <w:strike/>
+              </w:rPr>
+            </w:pPr>
+            <w:r>
+              <w:rPr>
+                <w:strike/>
+              </w:rPr>
               <w:sym w:font="Wingdings" w:char="F0E0"/>
             </w:r>
           </w:p>
@@ -1154,8 +1406,14 @@
             <w:pPr>
               <w:bidi w:val="0"/>
               <w:jc w:val="center"/>
-            </w:pPr>
-            <w:r>
+              <w:rPr>
+                <w:strike/>
+              </w:rPr>
+            </w:pPr>
+            <w:r>
+              <w:rPr>
+                <w:strike/>
+              </w:rPr>
               <w:t>([file])</w:t>
             </w:r>
           </w:p>
@@ -1170,26 +1428,40 @@
             <w:pPr>
               <w:bidi w:val="0"/>
               <w:jc w:val="center"/>
-            </w:pPr>
-            <w:r>
+              <w:rPr>
+                <w:strike/>
+              </w:rPr>
+            </w:pPr>
+            <w:r>
+              <w:rPr>
+                <w:strike/>
+              </w:rPr>
               <w:t>('S'</w:t>
             </w:r>
             <w:r>
               <w:rPr>
+                <w:strike/>
                 <w:color w:val="FF0000"/>
               </w:rPr>
               <w:t>(1)</w:t>
             </w:r>
             <w:r>
+              <w:rPr>
+                <w:strike/>
+              </w:rPr>
               <w:t>,ack</w:t>
             </w:r>
             <w:r>
               <w:rPr>
+                <w:strike/>
                 <w:color w:val="FF0000"/>
               </w:rPr>
               <w:t>(2)</w:t>
             </w:r>
             <w:r>
+              <w:rPr>
+                <w:strike/>
+              </w:rPr>
               <w:t>)</w:t>
             </w:r>
           </w:p>
@@ -1202,8 +1474,14 @@
             <w:pPr>
               <w:bidi w:val="0"/>
               <w:jc w:val="center"/>
-            </w:pPr>
-            <w:r>
+              <w:rPr>
+                <w:strike/>
+              </w:rPr>
+            </w:pPr>
+            <w:r>
+              <w:rPr>
+                <w:strike/>
+              </w:rPr>
               <w:sym w:font="Wingdings" w:char="F0DF"/>
             </w:r>
           </w:p>
@@ -1217,6 +1495,7 @@
               <w:bidi w:val="0"/>
               <w:jc w:val="center"/>
               <w:rPr>
+                <w:strike/>
                 <w:rtl/>
               </w:rPr>
             </w:pPr>
@@ -1227,10 +1506,268 @@
     <w:p>
       <w:pPr>
         <w:rPr>
-          <w:rtl/>
-        </w:rPr>
-      </w:pPr>
+          <w:u w:val="single"/>
+          <w:rtl/>
+        </w:rPr>
+      </w:pPr>
+      <w:r>
+        <w:rPr>
+          <w:rFonts w:hint="cs"/>
+          <w:u w:val="single"/>
+          <w:rtl/>
+        </w:rPr>
+        <w:t>עדכון מיקום:</w:t>
+      </w:r>
     </w:p>
+    <w:tbl>
+      <w:tblPr>
+        <w:tblStyle w:val="TableGrid"/>
+        <w:bidiVisual/>
+        <w:tblW w:w="8489" w:type="dxa"/>
+        <w:jc w:val="center"/>
+        <w:tblBorders>
+          <w:top w:val="none" w:sz="0" w:space="0" w:color="auto"/>
+          <w:left w:val="none" w:sz="0" w:space="0" w:color="auto"/>
+          <w:bottom w:val="none" w:sz="0" w:space="0" w:color="auto"/>
+          <w:right w:val="none" w:sz="0" w:space="0" w:color="auto"/>
+          <w:insideH w:val="none" w:sz="0" w:space="0" w:color="auto"/>
+          <w:insideV w:val="none" w:sz="0" w:space="0" w:color="auto"/>
+        </w:tblBorders>
+        <w:tblLook w:val="04A0" w:firstRow="1" w:lastRow="0" w:firstColumn="1" w:lastColumn="0" w:noHBand="0" w:noVBand="1"/>
+      </w:tblPr>
+      <w:tblGrid>
+        <w:gridCol w:w="2791"/>
+        <w:gridCol w:w="2189"/>
+        <w:gridCol w:w="3509"/>
+      </w:tblGrid>
+      <w:tr>
+        <w:trPr>
+          <w:trHeight w:val="413"/>
+          <w:jc w:val="center"/>
+        </w:trPr>
+        <w:tc>
+          <w:tcPr>
+            <w:tcW w:w="2791" w:type="dxa"/>
+          </w:tcPr>
+          <w:p>
+            <w:pPr>
+              <w:jc w:val="center"/>
+              <w:rPr>
+                <w:rtl/>
+              </w:rPr>
+            </w:pPr>
+            <w:r>
+              <w:rPr>
+                <w:rFonts w:hint="cs"/>
+                <w:rtl/>
+              </w:rPr>
+              <w:t>שרת</w:t>
+            </w:r>
+          </w:p>
+        </w:tc>
+        <w:tc>
+          <w:tcPr>
+            <w:tcW w:w="2189" w:type="dxa"/>
+          </w:tcPr>
+          <w:p>
+            <w:pPr>
+              <w:jc w:val="center"/>
+              <w:rPr>
+                <w:rtl/>
+              </w:rPr>
+            </w:pPr>
+          </w:p>
+        </w:tc>
+        <w:tc>
+          <w:tcPr>
+            <w:tcW w:w="3509" w:type="dxa"/>
+          </w:tcPr>
+          <w:p>
+            <w:pPr>
+              <w:jc w:val="center"/>
+              <w:rPr>
+                <w:rtl/>
+              </w:rPr>
+            </w:pPr>
+            <w:r>
+              <w:rPr>
+                <w:rFonts w:hint="cs"/>
+                <w:rtl/>
+              </w:rPr>
+              <w:t>רובוט</w:t>
+            </w:r>
+          </w:p>
+        </w:tc>
+      </w:tr>
+      <w:tr>
+        <w:trPr>
+          <w:trHeight w:val="413"/>
+          <w:jc w:val="center"/>
+        </w:trPr>
+        <w:tc>
+          <w:tcPr>
+            <w:tcW w:w="2791" w:type="dxa"/>
+          </w:tcPr>
+          <w:p>
+            <w:pPr>
+              <w:jc w:val="center"/>
+              <w:rPr>
+                <w:rtl/>
+              </w:rPr>
+            </w:pPr>
+          </w:p>
+        </w:tc>
+        <w:tc>
+          <w:tcPr>
+            <w:tcW w:w="2189" w:type="dxa"/>
+          </w:tcPr>
+          <w:p>
+            <w:pPr>
+              <w:jc w:val="center"/>
+            </w:pPr>
+            <w:r>
+              <w:sym w:font="Wingdings" w:char="F0E0"/>
+            </w:r>
+          </w:p>
+        </w:tc>
+        <w:tc>
+          <w:tcPr>
+            <w:tcW w:w="3509" w:type="dxa"/>
+          </w:tcPr>
+          <w:p>
+            <w:pPr>
+              <w:bidi w:val="0"/>
+              <w:jc w:val="center"/>
+            </w:pPr>
+            <w:r>
+              <w:t>('R'</w:t>
+            </w:r>
+            <w:r>
+              <w:rPr>
+                <w:color w:val="FF0000"/>
+              </w:rPr>
+              <w:t>(1)</w:t>
+            </w:r>
+            <w:r>
+              <w:t>,type</w:t>
+            </w:r>
+            <w:r>
+              <w:rPr>
+                <w:color w:val="FF0000"/>
+              </w:rPr>
+              <w:t>(2)</w:t>
+            </w:r>
+            <w:r>
+              <w:t>,</w:t>
+            </w:r>
+            <w:r>
+              <w:t>”[row]X[col]”</w:t>
+            </w:r>
+            <w:r>
+              <w:rPr>
+                <w:color w:val="FF0000"/>
+              </w:rPr>
+              <w:t>(</w:t>
+            </w:r>
+            <w:r>
+              <w:rPr>
+                <w:color w:val="FF0000"/>
+              </w:rPr>
+              <w:t>?</w:t>
+            </w:r>
+            <w:r>
+              <w:rPr>
+                <w:color w:val="FF0000"/>
+              </w:rPr>
+              <w:t>)</w:t>
+            </w:r>
+            <w:r>
+              <w:t>)</w:t>
+            </w:r>
+          </w:p>
+          <w:p>
+            <w:pPr>
+              <w:bidi w:val="0"/>
+              <w:jc w:val="center"/>
+              <w:rPr>
+                <w:rtl/>
+              </w:rPr>
+            </w:pPr>
+            <w:r>
+              <w:t xml:space="preserve">type = </w:t>
+            </w:r>
+            <w:r>
+              <w:t>LOCATION</w:t>
+            </w:r>
+          </w:p>
+        </w:tc>
+      </w:tr>
+      <w:tr>
+        <w:trPr>
+          <w:trHeight w:val="395"/>
+          <w:jc w:val="center"/>
+        </w:trPr>
+        <w:tc>
+          <w:tcPr>
+            <w:tcW w:w="2791" w:type="dxa"/>
+          </w:tcPr>
+          <w:p>
+            <w:pPr>
+              <w:bidi w:val="0"/>
+              <w:jc w:val="center"/>
+            </w:pPr>
+            <w:r>
+              <w:t>('S'</w:t>
+            </w:r>
+            <w:r>
+              <w:rPr>
+                <w:color w:val="FF0000"/>
+              </w:rPr>
+              <w:t>(1)</w:t>
+            </w:r>
+            <w:r>
+              <w:t>,ack</w:t>
+            </w:r>
+            <w:r>
+              <w:rPr>
+                <w:color w:val="FF0000"/>
+              </w:rPr>
+              <w:t>(2)</w:t>
+            </w:r>
+            <w:r>
+              <w:t>)</w:t>
+            </w:r>
+          </w:p>
+        </w:tc>
+        <w:tc>
+          <w:tcPr>
+            <w:tcW w:w="2189" w:type="dxa"/>
+          </w:tcPr>
+          <w:p>
+            <w:pPr>
+              <w:bidi w:val="0"/>
+              <w:jc w:val="center"/>
+            </w:pPr>
+            <w:r>
+              <w:sym w:font="Wingdings" w:char="F0DF"/>
+            </w:r>
+          </w:p>
+        </w:tc>
+        <w:tc>
+          <w:tcPr>
+            <w:tcW w:w="3509" w:type="dxa"/>
+          </w:tcPr>
+          <w:p>
+            <w:pPr>
+              <w:jc w:val="center"/>
+              <w:rPr>
+                <w:rtl/>
+              </w:rPr>
+            </w:pPr>
+          </w:p>
+        </w:tc>
+      </w:tr>
+    </w:tbl>
     <w:p>
       <w:pPr>
         <w:rPr>
@@ -1244,6 +1781,7 @@
           <w:u w:val="single"/>
           <w:rtl/>
         </w:rPr>
+        <w:lastRenderedPageBreak/>
         <w:t>הוראות תפעול</w:t>
       </w:r>
       <w:r>
@@ -1465,42 +2003,27 @@
     </w:tbl>
     <w:p>
       <w:pPr>
-        <w:rPr>
-          <w:u w:val="single"/>
+        <w:bidi w:val="0"/>
+        <w:rPr>
           <w:rtl/>
         </w:rPr>
       </w:pPr>
     </w:p>
     <w:p>
-      <w:pPr>
-        <w:bidi w:val="0"/>
-        <w:rPr>
-          <w:rtl/>
-        </w:rPr>
-      </w:pPr>
-      <w:r>
-        <w:rPr>
-          <w:rtl/>
-        </w:rPr>
-        <w:br w:type="page"/>
-      </w:r>
-    </w:p>
-    <w:p>
       <w:r>
         <w:rPr>
           <w:rFonts w:cs="Arial"/>
           <w:noProof/>
           <w:rtl/>
         </w:rPr>
-        <w:lastRenderedPageBreak/>
         <w:drawing>
-          <wp:anchor distT="0" distB="0" distL="114300" distR="114300" simplePos="0" relativeHeight="251658240" behindDoc="0" locked="0" layoutInCell="1" allowOverlap="1" wp14:anchorId="6534592E" wp14:editId="48A3B04D">
+          <wp:anchor distT="0" distB="0" distL="114300" distR="114300" simplePos="0" relativeHeight="251658240" behindDoc="0" locked="0" layoutInCell="1" allowOverlap="1" wp14:anchorId="6534592E" wp14:editId="50148A26">
             <wp:simplePos x="0" y="0"/>
             <wp:positionH relativeFrom="page">
-              <wp:align>right</wp:align>
+              <wp:posOffset>35560</wp:posOffset>
             </wp:positionH>
             <wp:positionV relativeFrom="paragraph">
-              <wp:posOffset>0</wp:posOffset>
+              <wp:posOffset>1123950</wp:posOffset>
             </wp:positionV>
             <wp:extent cx="7520940" cy="4655820"/>
             <wp:effectExtent l="0" t="0" r="3810" b="0"/>
@@ -1570,7 +2093,7 @@
 </file>
 
 <file path=word/numbering.xml><?xml version="1.0" encoding="utf-8"?>
-<w:numbering xmlns:wpc="http://schemas.microsoft.com/office/word/2010/wordprocessingCanvas" xmlns:cx="http://schemas.microsoft.com/office/drawing/2014/chartex" xmlns:cx1="http://schemas.microsoft.com/office/drawing/2015/9/8/chartex" xmlns:cx2="http://schemas.microsoft.com/office/drawing/2015/10/21/chartex" xmlns:cx3="http://schemas.microsoft.com/office/drawing/2016/5/9/chartex" xmlns:cx4="http://schemas.microsoft.com/office/drawing/2016/5/10/chartex" xmlns:cx5="http://schemas.microsoft.com/office/drawing/2016/5/11/chartex" xmlns:cx6="http://schemas.microsoft.com/office/drawing/2016/5/12/chartex" xmlns:cx7="http://schemas.microsoft.com/office/drawing/2016/5/13/chartex" xmlns:cx8="http://schemas.microsoft.com/office/drawing/2016/5/14/chartex" xmlns:mc="http://schemas.openxmlformats.org/markup-compatibility/2006" xmlns:aink="http://schemas.microsoft.com/office/drawing/2016/ink" xmlns:am3d="http://schemas.microsoft.com/office/drawing/2017/model3d" xmlns:o="urn:schemas-microsoft-com:office:office" xmlns:r="http://schemas.openxmlformats.org/officeDocument/2006/relationships" xmlns:m="http://schemas.openxmlformats.org/officeDocument/2006/math" xmlns:v="urn:schemas-microsoft-com:vml" xmlns:wp14="http://schemas.microsoft.com/office/word/2010/wordprocessingDrawing" xmlns:wp="http://schemas.openxmlformats.org/drawingml/2006/wordprocessingDrawing" xmlns:w10="urn:schemas-microsoft-com:office:word" xmlns:w="http://schemas.openxmlformats.org/wordprocessingml/2006/main" xmlns:w14="http://schemas.microsoft.com/office/word/2010/wordml" xmlns:w15="http://schemas.microsoft.com/office/word/2012/wordml" xmlns:w16cex="http://schemas.microsoft.com/office/word/2018/wordml/cex" xmlns:w16cid="http://schemas.microsoft.com/office/word/2016/wordml/cid" xmlns:w16="http://schemas.microsoft.com/office/word/2018/wordml" xmlns:w16se="http://schemas.microsoft.com/office/word/2015/wordml/symex" xmlns:wpg="http://schemas.microsoft.com/office/word/2010/wordprocessingGroup" xmlns:wpi="http://schemas.microsoft.com/office/word/2010/wordprocessingInk" xmlns:wne="http://schemas.microsoft.com/office/word/2006/wordml" xmlns:wps="http://schemas.microsoft.com/office/word/2010/wordprocessingShape" mc:Ignorable="w14 w15 w16se w16cid w16 w16cex wp14">
+<w:numbering xmlns:wpc="http://schemas.microsoft.com/office/word/2010/wordprocessingCanvas" xmlns:cx="http://schemas.microsoft.com/office/drawing/2014/chartex" xmlns:cx1="http://schemas.microsoft.com/office/drawing/2015/9/8/chartex" xmlns:cx2="http://schemas.microsoft.com/office/drawing/2015/10/21/chartex" xmlns:cx3="http://schemas.microsoft.com/office/drawing/2016/5/9/chartex" xmlns:cx4="http://schemas.microsoft.com/office/drawing/2016/5/10/chartex" xmlns:cx5="http://schemas.microsoft.com/office/drawing/2016/5/11/chartex" xmlns:cx6="http://schemas.microsoft.com/office/drawing/2016/5/12/chartex" xmlns:cx7="http://schemas.microsoft.com/office/drawing/2016/5/13/chartex" xmlns:cx8="http://schemas.microsoft.com/office/drawing/2016/5/14/chartex" xmlns:mc="http://schemas.openxmlformats.org/markup-compatibility/2006" xmlns:aink="http://schemas.microsoft.com/office/drawing/2016/ink" xmlns:am3d="http://schemas.microsoft.com/office/drawing/2017/model3d" xmlns:o="urn:schemas-microsoft-com:office:office" xmlns:r="http://schemas.openxmlformats.org/officeDocument/2006/relationships" xmlns:m="http://schemas.openxmlformats.org/officeDocument/2006/math" xmlns:v="urn:schemas-microsoft-com:vml" xmlns:wp14="http://schemas.microsoft.com/office/word/2010/wordprocessingDrawing" xmlns:wp="http://schemas.openxmlformats.org/drawingml/2006/wordprocessingDrawing" xmlns:w10="urn:schemas-microsoft-com:office:word" xmlns:w="http://schemas.openxmlformats.org/wordprocessingml/2006/main" xmlns:w14="http://schemas.microsoft.com/office/word/2010/wordml" xmlns:w15="http://schemas.microsoft.com/office/word/2012/wordml" xmlns:w16cex="http://schemas.microsoft.com/office/word/2018/wordml/cex" xmlns:w16cid="http://schemas.microsoft.com/office/word/2016/wordml/cid" xmlns:w16="http://schemas.microsoft.com/office/word/2018/wordml" xmlns:w16sdtdh="http://schemas.microsoft.com/office/word/2020/wordml/sdtdatahash" xmlns:w16se="http://schemas.microsoft.com/office/word/2015/wordml/symex" xmlns:wpg="http://schemas.microsoft.com/office/word/2010/wordprocessingGroup" xmlns:wpi="http://schemas.microsoft.com/office/word/2010/wordprocessingInk" xmlns:wne="http://schemas.microsoft.com/office/word/2006/wordml" xmlns:wps="http://schemas.microsoft.com/office/word/2010/wordprocessingShape" mc:Ignorable="w14 w15 w16se w16cid w16 w16cex w16sdtdh wp14">
   <w:abstractNum w:abstractNumId="0" w15:restartNumberingAfterBreak="0">
     <w:nsid w:val="0464109D"/>
     <w:multiLevelType w:val="hybridMultilevel"/>
@@ -2219,7 +2742,7 @@
 </file>
 
 <file path=word/styles.xml><?xml version="1.0" encoding="utf-8"?>
-<w:styles xmlns:mc="http://schemas.openxmlformats.org/markup-compatibility/2006" xmlns:r="http://schemas.openxmlformats.org/officeDocument/2006/relationships" xmlns:w="http://schemas.openxmlformats.org/wordprocessingml/2006/main" xmlns:w14="http://schemas.microsoft.com/office/word/2010/wordml" xmlns:w15="http://schemas.microsoft.com/office/word/2012/wordml" xmlns:w16cex="http://schemas.microsoft.com/office/word/2018/wordml/cex" xmlns:w16cid="http://schemas.microsoft.com/office/word/2016/wordml/cid" xmlns:w16="http://schemas.microsoft.com/office/word/2018/wordml" xmlns:w16se="http://schemas.microsoft.com/office/word/2015/wordml/symex" mc:Ignorable="w14 w15 w16se w16cid w16 w16cex">
+<w:styles xmlns:mc="http://schemas.openxmlformats.org/markup-compatibility/2006" xmlns:r="http://schemas.openxmlformats.org/officeDocument/2006/relationships" xmlns:w="http://schemas.openxmlformats.org/wordprocessingml/2006/main" xmlns:w14="http://schemas.microsoft.com/office/word/2010/wordml" xmlns:w15="http://schemas.microsoft.com/office/word/2012/wordml" xmlns:w16cex="http://schemas.microsoft.com/office/word/2018/wordml/cex" xmlns:w16cid="http://schemas.microsoft.com/office/word/2016/wordml/cid" xmlns:w16="http://schemas.microsoft.com/office/word/2018/wordml" xmlns:w16sdtdh="http://schemas.microsoft.com/office/word/2020/wordml/sdtdatahash" xmlns:w16se="http://schemas.microsoft.com/office/word/2015/wordml/symex" mc:Ignorable="w14 w15 w16se w16cid w16 w16cex w16sdtdh">
   <w:docDefaults>
     <w:rPrDefault>
       <w:rPr>

</xml_diff>